<commit_message>
fix: Fix issues with missing columns, indexes errors and not updating vat or duty_rates while date is after last change.
</commit_message>
<xml_diff>
--- a/Fuel_forecasting.docx
+++ b/Fuel_forecasting.docx
@@ -398,6 +398,13 @@
     </w:p>
     <w:sdt>
       <w:sdtPr>
+        <w:rPr>
+          <w:rFonts w:ascii="Calibri Light" w:eastAsia="Times New Roman" w:hAnsi="Calibri Light" w:cs="Times New Roman"/>
+          <w:color w:val="auto"/>
+          <w:sz w:val="22"/>
+          <w:szCs w:val="22"/>
+          <w:lang w:eastAsia="en-US"/>
+        </w:rPr>
         <w:id w:val="-1729447697"/>
         <w:docPartObj>
           <w:docPartGallery w:val="Table of Contents"/>
@@ -406,13 +413,8 @@
       </w:sdtPr>
       <w:sdtEndPr>
         <w:rPr>
-          <w:rFonts w:ascii="Calibri Light" w:eastAsia="Times New Roman" w:hAnsi="Calibri Light" w:cs="Times New Roman"/>
           <w:b/>
           <w:bCs/>
-          <w:color w:val="auto"/>
-          <w:sz w:val="22"/>
-          <w:szCs w:val="22"/>
-          <w:lang w:eastAsia="en-US"/>
         </w:rPr>
       </w:sdtEndPr>
       <w:sdtContent>
@@ -554,6 +556,579 @@
         <w:t>Wstęp</w:t>
       </w:r>
       <w:bookmarkEnd w:id="0"/>
+    </w:p>
+    <w:p/>
+    <w:p>
+      <w:pPr>
+        <w:rPr>
+          <w:rFonts w:ascii="Times New Roman" w:hAnsi="Times New Roman"/>
+          <w:sz w:val="24"/>
+          <w:szCs w:val="24"/>
+        </w:rPr>
+      </w:pPr>
+      <w:r>
+        <w:rPr>
+          <w:rFonts w:ascii="Times New Roman" w:hAnsi="Times New Roman"/>
+          <w:sz w:val="24"/>
+          <w:szCs w:val="24"/>
+        </w:rPr>
+        <w:t>Plan:</w:t>
+      </w:r>
+    </w:p>
+    <w:p>
+      <w:pPr>
+        <w:rPr>
+          <w:rFonts w:ascii="Times New Roman" w:hAnsi="Times New Roman"/>
+          <w:sz w:val="24"/>
+          <w:szCs w:val="24"/>
+        </w:rPr>
+      </w:pPr>
+      <w:r>
+        <w:rPr>
+          <w:rFonts w:ascii="Times New Roman" w:hAnsi="Times New Roman"/>
+          <w:sz w:val="24"/>
+          <w:szCs w:val="24"/>
+        </w:rPr>
+        <w:t>1. Wstęp – co robione</w:t>
+      </w:r>
+    </w:p>
+    <w:p>
+      <w:pPr>
+        <w:rPr>
+          <w:rFonts w:ascii="Times New Roman" w:hAnsi="Times New Roman"/>
+          <w:sz w:val="24"/>
+          <w:szCs w:val="24"/>
+        </w:rPr>
+      </w:pPr>
+      <w:r>
+        <w:rPr>
+          <w:rFonts w:ascii="Times New Roman" w:hAnsi="Times New Roman"/>
+          <w:sz w:val="24"/>
+          <w:szCs w:val="24"/>
+        </w:rPr>
+        <w:t xml:space="preserve">2. Opis metod używanych do prognozowania cen paliwa </w:t>
+      </w:r>
+    </w:p>
+    <w:p>
+      <w:pPr>
+        <w:rPr>
+          <w:rFonts w:ascii="Times New Roman" w:hAnsi="Times New Roman"/>
+          <w:sz w:val="24"/>
+          <w:szCs w:val="24"/>
+        </w:rPr>
+      </w:pPr>
+      <w:r>
+        <w:rPr>
+          <w:rFonts w:ascii="Times New Roman" w:hAnsi="Times New Roman"/>
+          <w:sz w:val="24"/>
+          <w:szCs w:val="24"/>
+        </w:rPr>
+        <w:t>- poszukać metod prognozowania cen paliw</w:t>
+      </w:r>
+    </w:p>
+    <w:p>
+      <w:pPr>
+        <w:rPr>
+          <w:rFonts w:ascii="Times New Roman" w:hAnsi="Times New Roman"/>
+          <w:sz w:val="24"/>
+          <w:szCs w:val="24"/>
+        </w:rPr>
+      </w:pPr>
+      <w:r>
+        <w:rPr>
+          <w:rFonts w:ascii="Times New Roman" w:hAnsi="Times New Roman"/>
+          <w:sz w:val="24"/>
+          <w:szCs w:val="24"/>
+        </w:rPr>
+        <w:t>3. Opis działania sztucznej sieci neuronowej</w:t>
+      </w:r>
+    </w:p>
+    <w:p>
+      <w:pPr>
+        <w:rPr>
+          <w:rFonts w:ascii="Times New Roman" w:hAnsi="Times New Roman"/>
+          <w:sz w:val="24"/>
+          <w:szCs w:val="24"/>
+        </w:rPr>
+      </w:pPr>
+      <w:r>
+        <w:rPr>
+          <w:rFonts w:ascii="Times New Roman" w:hAnsi="Times New Roman"/>
+          <w:sz w:val="24"/>
+          <w:szCs w:val="24"/>
+        </w:rPr>
+        <w:t>- poszukać opisów działania sieci neuronowych</w:t>
+      </w:r>
+    </w:p>
+    <w:p>
+      <w:pPr>
+        <w:rPr>
+          <w:rFonts w:ascii="Times New Roman" w:hAnsi="Times New Roman"/>
+          <w:sz w:val="24"/>
+          <w:szCs w:val="24"/>
+        </w:rPr>
+      </w:pPr>
+      <w:r>
+        <w:rPr>
+          <w:rFonts w:ascii="Times New Roman" w:hAnsi="Times New Roman"/>
+          <w:sz w:val="24"/>
+          <w:szCs w:val="24"/>
+        </w:rPr>
+        <w:t xml:space="preserve">4. </w:t>
+      </w:r>
+      <w:r>
+        <w:rPr>
+          <w:rFonts w:ascii="Times New Roman" w:hAnsi="Times New Roman"/>
+          <w:sz w:val="24"/>
+          <w:szCs w:val="24"/>
+        </w:rPr>
+        <w:t>Modele arima</w:t>
+      </w:r>
+    </w:p>
+    <w:p>
+      <w:pPr>
+        <w:rPr>
+          <w:rFonts w:ascii="Times New Roman" w:hAnsi="Times New Roman"/>
+          <w:sz w:val="24"/>
+          <w:szCs w:val="24"/>
+        </w:rPr>
+      </w:pPr>
+      <w:r>
+        <w:rPr>
+          <w:rFonts w:ascii="Times New Roman" w:hAnsi="Times New Roman"/>
+          <w:sz w:val="24"/>
+          <w:szCs w:val="24"/>
+        </w:rPr>
+        <w:t>4.1 opis szeregów czasowych</w:t>
+      </w:r>
+    </w:p>
+    <w:p>
+      <w:pPr>
+        <w:rPr>
+          <w:rFonts w:ascii="Times New Roman" w:hAnsi="Times New Roman"/>
+          <w:sz w:val="24"/>
+          <w:szCs w:val="24"/>
+        </w:rPr>
+      </w:pPr>
+      <w:r>
+        <w:rPr>
+          <w:rFonts w:ascii="Times New Roman" w:hAnsi="Times New Roman"/>
+          <w:sz w:val="24"/>
+          <w:szCs w:val="24"/>
+        </w:rPr>
+        <w:t>4.2 opis działania modelu</w:t>
+      </w:r>
+      <w:r>
+        <w:rPr>
+          <w:rFonts w:ascii="Times New Roman" w:hAnsi="Times New Roman"/>
+          <w:sz w:val="24"/>
+          <w:szCs w:val="24"/>
+        </w:rPr>
+        <w:t xml:space="preserve"> arima</w:t>
+      </w:r>
+    </w:p>
+    <w:p>
+      <w:pPr>
+        <w:rPr>
+          <w:rFonts w:ascii="Times New Roman" w:hAnsi="Times New Roman"/>
+          <w:sz w:val="24"/>
+          <w:szCs w:val="24"/>
+        </w:rPr>
+      </w:pPr>
+      <w:r>
+        <w:rPr>
+          <w:rFonts w:ascii="Times New Roman" w:hAnsi="Times New Roman"/>
+          <w:sz w:val="24"/>
+          <w:szCs w:val="24"/>
+        </w:rPr>
+        <w:t>4.3 opis parametrów</w:t>
+      </w:r>
+    </w:p>
+    <w:p>
+      <w:pPr>
+        <w:rPr>
+          <w:rFonts w:ascii="Times New Roman" w:hAnsi="Times New Roman"/>
+          <w:sz w:val="24"/>
+          <w:szCs w:val="24"/>
+        </w:rPr>
+      </w:pPr>
+      <w:r>
+        <w:rPr>
+          <w:rFonts w:ascii="Times New Roman" w:hAnsi="Times New Roman"/>
+          <w:sz w:val="24"/>
+          <w:szCs w:val="24"/>
+        </w:rPr>
+        <w:t>4.4 opis doboru parametrów</w:t>
+      </w:r>
+    </w:p>
+    <w:p>
+      <w:pPr>
+        <w:rPr>
+          <w:rFonts w:ascii="Times New Roman" w:hAnsi="Times New Roman"/>
+          <w:sz w:val="24"/>
+          <w:szCs w:val="24"/>
+          <w:lang w:val="en-GB"/>
+        </w:rPr>
+      </w:pPr>
+      <w:r>
+        <w:rPr>
+          <w:rFonts w:ascii="Times New Roman" w:hAnsi="Times New Roman"/>
+          <w:sz w:val="24"/>
+          <w:szCs w:val="24"/>
+          <w:lang w:val="en-GB"/>
+        </w:rPr>
+        <w:t>4.5</w:t>
+      </w:r>
+      <w:r>
+        <w:rPr>
+          <w:rFonts w:ascii="Times New Roman" w:hAnsi="Times New Roman"/>
+          <w:sz w:val="24"/>
+          <w:szCs w:val="24"/>
+          <w:lang w:val="en-GB"/>
+        </w:rPr>
+        <w:t xml:space="preserve"> </w:t>
+      </w:r>
+      <w:r>
+        <w:rPr>
+          <w:rFonts w:ascii="Times New Roman" w:hAnsi="Times New Roman"/>
+          <w:sz w:val="24"/>
+          <w:szCs w:val="24"/>
+          <w:lang w:val="en-GB"/>
+        </w:rPr>
+        <w:t xml:space="preserve">model </w:t>
+      </w:r>
+      <w:r>
+        <w:rPr>
+          <w:rFonts w:ascii="Times New Roman" w:hAnsi="Times New Roman"/>
+          <w:sz w:val="24"/>
+          <w:szCs w:val="24"/>
+          <w:lang w:val="en-GB"/>
+        </w:rPr>
+        <w:t>sarima</w:t>
+      </w:r>
+    </w:p>
+    <w:p>
+      <w:pPr>
+        <w:rPr>
+          <w:rFonts w:ascii="Times New Roman" w:hAnsi="Times New Roman"/>
+          <w:sz w:val="24"/>
+          <w:szCs w:val="24"/>
+          <w:lang w:val="en-GB"/>
+        </w:rPr>
+      </w:pPr>
+      <w:r>
+        <w:rPr>
+          <w:rFonts w:ascii="Times New Roman" w:hAnsi="Times New Roman"/>
+          <w:sz w:val="24"/>
+          <w:szCs w:val="24"/>
+          <w:lang w:val="en-GB"/>
+        </w:rPr>
+        <w:t>4.</w:t>
+      </w:r>
+      <w:r>
+        <w:rPr>
+          <w:rFonts w:ascii="Times New Roman" w:hAnsi="Times New Roman"/>
+          <w:sz w:val="24"/>
+          <w:szCs w:val="24"/>
+          <w:lang w:val="en-GB"/>
+        </w:rPr>
+        <w:t>6</w:t>
+      </w:r>
+      <w:r>
+        <w:rPr>
+          <w:rFonts w:ascii="Times New Roman" w:hAnsi="Times New Roman"/>
+          <w:sz w:val="24"/>
+          <w:szCs w:val="24"/>
+          <w:lang w:val="en-GB"/>
+        </w:rPr>
+        <w:t xml:space="preserve"> model auto_arima</w:t>
+      </w:r>
+    </w:p>
+    <w:p>
+      <w:pPr>
+        <w:rPr>
+          <w:rFonts w:ascii="Times New Roman" w:hAnsi="Times New Roman"/>
+          <w:sz w:val="24"/>
+          <w:szCs w:val="24"/>
+        </w:rPr>
+      </w:pPr>
+      <w:r>
+        <w:rPr>
+          <w:rFonts w:ascii="Times New Roman" w:hAnsi="Times New Roman"/>
+          <w:sz w:val="24"/>
+          <w:szCs w:val="24"/>
+        </w:rPr>
+        <w:t>5. Opis danych użytych podczas tworzenia i testowania modelu</w:t>
+      </w:r>
+    </w:p>
+    <w:p>
+      <w:pPr>
+        <w:rPr>
+          <w:rFonts w:ascii="Times New Roman" w:hAnsi="Times New Roman"/>
+          <w:sz w:val="24"/>
+          <w:szCs w:val="24"/>
+        </w:rPr>
+      </w:pPr>
+      <w:r>
+        <w:rPr>
+          <w:rFonts w:ascii="Times New Roman" w:hAnsi="Times New Roman"/>
+          <w:sz w:val="24"/>
+          <w:szCs w:val="24"/>
+        </w:rPr>
+        <w:t>5.1 Skąd dane są</w:t>
+      </w:r>
+    </w:p>
+    <w:p>
+      <w:pPr>
+        <w:rPr>
+          <w:rFonts w:ascii="Times New Roman" w:hAnsi="Times New Roman"/>
+          <w:sz w:val="24"/>
+          <w:szCs w:val="24"/>
+        </w:rPr>
+      </w:pPr>
+      <w:r>
+        <w:rPr>
+          <w:rFonts w:ascii="Times New Roman" w:hAnsi="Times New Roman"/>
+          <w:sz w:val="24"/>
+          <w:szCs w:val="24"/>
+        </w:rPr>
+        <w:t>5.2 Opis sposobu zbierania danych</w:t>
+      </w:r>
+    </w:p>
+    <w:p>
+      <w:pPr>
+        <w:rPr>
+          <w:rFonts w:ascii="Times New Roman" w:hAnsi="Times New Roman"/>
+          <w:sz w:val="24"/>
+          <w:szCs w:val="24"/>
+        </w:rPr>
+      </w:pPr>
+      <w:r>
+        <w:rPr>
+          <w:rFonts w:ascii="Times New Roman" w:hAnsi="Times New Roman"/>
+          <w:sz w:val="24"/>
+          <w:szCs w:val="24"/>
+        </w:rPr>
+        <w:t>5.3 Opisz poszczególnych kolumn oraz zamieszczenie wczytanego dataframe’a</w:t>
+      </w:r>
+    </w:p>
+    <w:p>
+      <w:pPr>
+        <w:rPr>
+          <w:rFonts w:ascii="Times New Roman" w:hAnsi="Times New Roman"/>
+          <w:sz w:val="24"/>
+          <w:szCs w:val="24"/>
+        </w:rPr>
+      </w:pPr>
+      <w:r>
+        <w:rPr>
+          <w:rFonts w:ascii="Times New Roman" w:hAnsi="Times New Roman"/>
+          <w:sz w:val="24"/>
+          <w:szCs w:val="24"/>
+        </w:rPr>
+        <w:t>6. Opis eksperymentów do wyboru najlepszego modelu sieci</w:t>
+      </w:r>
+    </w:p>
+    <w:p>
+      <w:pPr>
+        <w:rPr>
+          <w:rFonts w:ascii="Times New Roman" w:hAnsi="Times New Roman"/>
+          <w:sz w:val="24"/>
+          <w:szCs w:val="24"/>
+        </w:rPr>
+      </w:pPr>
+      <w:r>
+        <w:rPr>
+          <w:rFonts w:ascii="Times New Roman" w:hAnsi="Times New Roman"/>
+          <w:sz w:val="24"/>
+          <w:szCs w:val="24"/>
+        </w:rPr>
+        <w:t xml:space="preserve">6.1 </w:t>
+      </w:r>
+      <w:r>
+        <w:rPr>
+          <w:rFonts w:ascii="Times New Roman" w:hAnsi="Times New Roman"/>
+          <w:sz w:val="24"/>
+          <w:szCs w:val="24"/>
+        </w:rPr>
+        <w:t>Opis modeli sieci i wybór stosowanej</w:t>
+      </w:r>
+    </w:p>
+    <w:p>
+      <w:pPr>
+        <w:rPr>
+          <w:rFonts w:ascii="Times New Roman" w:hAnsi="Times New Roman"/>
+          <w:sz w:val="24"/>
+          <w:szCs w:val="24"/>
+        </w:rPr>
+      </w:pPr>
+      <w:r>
+        <w:rPr>
+          <w:rFonts w:ascii="Times New Roman" w:hAnsi="Times New Roman"/>
+          <w:sz w:val="24"/>
+          <w:szCs w:val="24"/>
+        </w:rPr>
+        <w:t>6.2</w:t>
+      </w:r>
+      <w:r>
+        <w:rPr>
+          <w:rFonts w:ascii="Times New Roman" w:hAnsi="Times New Roman"/>
+          <w:sz w:val="24"/>
+          <w:szCs w:val="24"/>
+        </w:rPr>
+        <w:t xml:space="preserve"> Opis eksperymentu na ustalenie optymalnej ilości wejść (danych z poprzednich tygodni) oraz ilości warstw sieci</w:t>
+      </w:r>
+    </w:p>
+    <w:p>
+      <w:pPr>
+        <w:rPr>
+          <w:rFonts w:ascii="Times New Roman" w:hAnsi="Times New Roman"/>
+          <w:sz w:val="24"/>
+          <w:szCs w:val="24"/>
+        </w:rPr>
+      </w:pPr>
+      <w:r>
+        <w:rPr>
+          <w:rFonts w:ascii="Times New Roman" w:hAnsi="Times New Roman"/>
+          <w:sz w:val="24"/>
+          <w:szCs w:val="24"/>
+        </w:rPr>
+        <w:t xml:space="preserve">6.3 </w:t>
+      </w:r>
+      <w:r>
+        <w:rPr>
+          <w:rFonts w:ascii="Times New Roman" w:hAnsi="Times New Roman"/>
+          <w:sz w:val="24"/>
+          <w:szCs w:val="24"/>
+        </w:rPr>
+        <w:t>Porównanie rezultatów i wybór odpowiedniego modelu do dalszych testów</w:t>
+      </w:r>
+    </w:p>
+    <w:p>
+      <w:pPr>
+        <w:rPr>
+          <w:rFonts w:ascii="Times New Roman" w:hAnsi="Times New Roman"/>
+          <w:sz w:val="24"/>
+          <w:szCs w:val="24"/>
+        </w:rPr>
+      </w:pPr>
+      <w:r>
+        <w:rPr>
+          <w:rFonts w:ascii="Times New Roman" w:hAnsi="Times New Roman"/>
+          <w:sz w:val="24"/>
+          <w:szCs w:val="24"/>
+        </w:rPr>
+        <w:t>7.</w:t>
+      </w:r>
+      <w:r>
+        <w:rPr>
+          <w:rFonts w:ascii="Times New Roman" w:hAnsi="Times New Roman"/>
+          <w:sz w:val="24"/>
+          <w:szCs w:val="24"/>
+        </w:rPr>
+        <w:t xml:space="preserve"> Porównanie rezultatu uzyskanego za pomocą sieci, modelu arima o dobranych manualnie parametrach oraz modelu auto_arima</w:t>
+      </w:r>
+    </w:p>
+    <w:p>
+      <w:pPr>
+        <w:rPr>
+          <w:rFonts w:ascii="Times New Roman" w:hAnsi="Times New Roman"/>
+          <w:sz w:val="24"/>
+          <w:szCs w:val="24"/>
+        </w:rPr>
+      </w:pPr>
+      <w:r>
+        <w:rPr>
+          <w:rFonts w:ascii="Times New Roman" w:hAnsi="Times New Roman"/>
+          <w:sz w:val="24"/>
+          <w:szCs w:val="24"/>
+        </w:rPr>
+        <w:t xml:space="preserve">7.1 Wykonanie wykresów porównawczych na rok 2022, wykonanie metryk </w:t>
+      </w:r>
+    </w:p>
+    <w:p>
+      <w:pPr>
+        <w:rPr>
+          <w:rFonts w:ascii="Times New Roman" w:hAnsi="Times New Roman"/>
+          <w:sz w:val="24"/>
+          <w:szCs w:val="24"/>
+        </w:rPr>
+      </w:pPr>
+      <w:r>
+        <w:rPr>
+          <w:rFonts w:ascii="Times New Roman" w:hAnsi="Times New Roman"/>
+          <w:sz w:val="24"/>
+          <w:szCs w:val="24"/>
+        </w:rPr>
+        <w:t>8.</w:t>
+      </w:r>
+      <w:r>
+        <w:rPr>
+          <w:rFonts w:ascii="Times New Roman" w:hAnsi="Times New Roman"/>
+          <w:sz w:val="24"/>
+          <w:szCs w:val="24"/>
+        </w:rPr>
+        <w:t xml:space="preserve"> Analiza wyników</w:t>
+      </w:r>
+    </w:p>
+    <w:p>
+      <w:pPr>
+        <w:rPr>
+          <w:rFonts w:ascii="Times New Roman" w:hAnsi="Times New Roman"/>
+          <w:sz w:val="24"/>
+          <w:szCs w:val="24"/>
+        </w:rPr>
+      </w:pPr>
+      <w:r>
+        <w:rPr>
+          <w:rFonts w:ascii="Times New Roman" w:hAnsi="Times New Roman"/>
+          <w:sz w:val="24"/>
+          <w:szCs w:val="24"/>
+        </w:rPr>
+        <w:t>8.1 Porównanie wyników otrzymanych badanymi metodami</w:t>
+      </w:r>
+    </w:p>
+    <w:p>
+      <w:pPr>
+        <w:rPr>
+          <w:rFonts w:ascii="Times New Roman" w:hAnsi="Times New Roman"/>
+          <w:sz w:val="24"/>
+          <w:szCs w:val="24"/>
+        </w:rPr>
+      </w:pPr>
+      <w:r>
+        <w:rPr>
+          <w:rFonts w:ascii="Times New Roman" w:hAnsi="Times New Roman"/>
+          <w:sz w:val="24"/>
+          <w:szCs w:val="24"/>
+        </w:rPr>
+        <w:t xml:space="preserve">8.2 Wnioski dotyczące </w:t>
+      </w:r>
+      <w:r>
+        <w:rPr>
+          <w:rFonts w:ascii="Times New Roman" w:hAnsi="Times New Roman"/>
+          <w:sz w:val="24"/>
+          <w:szCs w:val="24"/>
+        </w:rPr>
+        <w:t>skuteczności metod</w:t>
+      </w:r>
+    </w:p>
+    <w:p>
+      <w:pPr>
+        <w:rPr>
+          <w:rFonts w:ascii="Times New Roman" w:hAnsi="Times New Roman"/>
+          <w:sz w:val="24"/>
+          <w:szCs w:val="24"/>
+        </w:rPr>
+      </w:pPr>
+      <w:r>
+        <w:rPr>
+          <w:rFonts w:ascii="Times New Roman" w:hAnsi="Times New Roman"/>
+          <w:sz w:val="24"/>
+          <w:szCs w:val="24"/>
+        </w:rPr>
+        <w:t>9. Podsumowanie</w:t>
+      </w:r>
     </w:p>
     <w:sectPr>
       <w:headerReference w:type="default" r:id="rId9"/>

</xml_diff>

<commit_message>
feat: Makes classes DataFramePreprocessor and SplitDataFrames raises AttributeError when argument is not pandas.DataFrame type.
</commit_message>
<xml_diff>
--- a/Fuel_forecasting.docx
+++ b/Fuel_forecasting.docx
@@ -657,6 +657,74 @@
           <w:sz w:val="24"/>
           <w:szCs w:val="24"/>
         </w:rPr>
+        <w:t>3.1 Opis sieci neuronowej</w:t>
+      </w:r>
+    </w:p>
+    <w:p>
+      <w:pPr>
+        <w:rPr>
+          <w:rFonts w:ascii="Times New Roman" w:hAnsi="Times New Roman"/>
+          <w:sz w:val="24"/>
+          <w:szCs w:val="24"/>
+        </w:rPr>
+      </w:pPr>
+      <w:r>
+        <w:rPr>
+          <w:rFonts w:ascii="Times New Roman" w:hAnsi="Times New Roman"/>
+          <w:sz w:val="24"/>
+          <w:szCs w:val="24"/>
+        </w:rPr>
+        <w:t>3.2 Opis działania rekurencyjnej sieci neuronowej</w:t>
+      </w:r>
+    </w:p>
+    <w:p>
+      <w:pPr>
+        <w:rPr>
+          <w:rFonts w:ascii="Times New Roman" w:hAnsi="Times New Roman"/>
+          <w:sz w:val="24"/>
+          <w:szCs w:val="24"/>
+        </w:rPr>
+      </w:pPr>
+      <w:r>
+        <w:rPr>
+          <w:rFonts w:ascii="Times New Roman" w:hAnsi="Times New Roman"/>
+          <w:sz w:val="24"/>
+          <w:szCs w:val="24"/>
+        </w:rPr>
+        <w:t>3.3 sposoby uczenia rekurencyjnej sieci neuronowej</w:t>
+      </w:r>
+    </w:p>
+    <w:p>
+      <w:pPr>
+        <w:rPr>
+          <w:rFonts w:ascii="Times New Roman" w:hAnsi="Times New Roman"/>
+          <w:sz w:val="24"/>
+          <w:szCs w:val="24"/>
+        </w:rPr>
+      </w:pPr>
+      <w:r>
+        <w:rPr>
+          <w:rFonts w:ascii="Times New Roman" w:hAnsi="Times New Roman"/>
+          <w:sz w:val="24"/>
+          <w:szCs w:val="24"/>
+        </w:rPr>
+        <w:t>3.4 Wybrana metoda z uzasadnieniem</w:t>
+      </w:r>
+    </w:p>
+    <w:p>
+      <w:pPr>
+        <w:rPr>
+          <w:rFonts w:ascii="Times New Roman" w:hAnsi="Times New Roman"/>
+          <w:sz w:val="24"/>
+          <w:szCs w:val="24"/>
+        </w:rPr>
+      </w:pPr>
+      <w:r>
+        <w:rPr>
+          <w:rFonts w:ascii="Times New Roman" w:hAnsi="Times New Roman"/>
+          <w:sz w:val="24"/>
+          <w:szCs w:val="24"/>
+        </w:rPr>
         <w:t>- poszukać opisów działania sieci neuronowych</w:t>
       </w:r>
     </w:p>
@@ -682,8 +750,18 @@
           <w:sz w:val="24"/>
           <w:szCs w:val="24"/>
         </w:rPr>
-        <w:t>Modele arima</w:t>
-      </w:r>
+        <w:t xml:space="preserve">Modele </w:t>
+      </w:r>
+      <w:proofErr w:type="spellStart"/>
+      <w:r>
+        <w:rPr>
+          <w:rFonts w:ascii="Times New Roman" w:hAnsi="Times New Roman"/>
+          <w:sz w:val="24"/>
+          <w:szCs w:val="24"/>
+        </w:rPr>
+        <w:t>arima</w:t>
+      </w:r>
+      <w:proofErr w:type="spellEnd"/>
     </w:p>
     <w:p>
       <w:pPr>
@@ -724,8 +802,18 @@
           <w:sz w:val="24"/>
           <w:szCs w:val="24"/>
         </w:rPr>
-        <w:t xml:space="preserve"> arima</w:t>
-      </w:r>
+        <w:t xml:space="preserve"> </w:t>
+      </w:r>
+      <w:proofErr w:type="spellStart"/>
+      <w:r>
+        <w:rPr>
+          <w:rFonts w:ascii="Times New Roman" w:hAnsi="Times New Roman"/>
+          <w:sz w:val="24"/>
+          <w:szCs w:val="24"/>
+        </w:rPr>
+        <w:t>arima</w:t>
+      </w:r>
+      <w:proofErr w:type="spellEnd"/>
     </w:p>
     <w:p>
       <w:pPr>
@@ -767,61 +855,40 @@
           <w:rFonts w:ascii="Times New Roman" w:hAnsi="Times New Roman"/>
           <w:sz w:val="24"/>
           <w:szCs w:val="24"/>
-          <w:lang w:val="en-GB"/>
-        </w:rPr>
-      </w:pPr>
-      <w:r>
-        <w:rPr>
-          <w:rFonts w:ascii="Times New Roman" w:hAnsi="Times New Roman"/>
-          <w:sz w:val="24"/>
-          <w:szCs w:val="24"/>
-          <w:lang w:val="en-GB"/>
-        </w:rPr>
-        <w:t>4.5</w:t>
-      </w:r>
-      <w:r>
-        <w:rPr>
-          <w:rFonts w:ascii="Times New Roman" w:hAnsi="Times New Roman"/>
-          <w:sz w:val="24"/>
-          <w:szCs w:val="24"/>
-          <w:lang w:val="en-GB"/>
-        </w:rPr>
-        <w:t xml:space="preserve"> </w:t>
-      </w:r>
-      <w:r>
-        <w:rPr>
-          <w:rFonts w:ascii="Times New Roman" w:hAnsi="Times New Roman"/>
-          <w:sz w:val="24"/>
-          <w:szCs w:val="24"/>
-          <w:lang w:val="en-GB"/>
-        </w:rPr>
-        <w:t xml:space="preserve">model </w:t>
-      </w:r>
-      <w:r>
-        <w:rPr>
-          <w:rFonts w:ascii="Times New Roman" w:hAnsi="Times New Roman"/>
-          <w:sz w:val="24"/>
-          <w:szCs w:val="24"/>
-          <w:lang w:val="en-GB"/>
+        </w:rPr>
+      </w:pPr>
+      <w:r>
+        <w:rPr>
+          <w:rFonts w:ascii="Times New Roman" w:hAnsi="Times New Roman"/>
+          <w:sz w:val="24"/>
+          <w:szCs w:val="24"/>
+        </w:rPr>
+        <w:t xml:space="preserve">4.5 model </w:t>
+      </w:r>
+      <w:proofErr w:type="spellStart"/>
+      <w:r>
+        <w:rPr>
+          <w:rFonts w:ascii="Times New Roman" w:hAnsi="Times New Roman"/>
+          <w:sz w:val="24"/>
+          <w:szCs w:val="24"/>
         </w:rPr>
         <w:t>sarima</w:t>
       </w:r>
-    </w:p>
-    <w:p>
-      <w:pPr>
-        <w:rPr>
-          <w:rFonts w:ascii="Times New Roman" w:hAnsi="Times New Roman"/>
-          <w:sz w:val="24"/>
-          <w:szCs w:val="24"/>
-          <w:lang w:val="en-GB"/>
-        </w:rPr>
-      </w:pPr>
-      <w:r>
-        <w:rPr>
-          <w:rFonts w:ascii="Times New Roman" w:hAnsi="Times New Roman"/>
-          <w:sz w:val="24"/>
-          <w:szCs w:val="24"/>
-          <w:lang w:val="en-GB"/>
+      <w:proofErr w:type="spellEnd"/>
+    </w:p>
+    <w:p>
+      <w:pPr>
+        <w:rPr>
+          <w:rFonts w:ascii="Times New Roman" w:hAnsi="Times New Roman"/>
+          <w:sz w:val="24"/>
+          <w:szCs w:val="24"/>
+        </w:rPr>
+      </w:pPr>
+      <w:r>
+        <w:rPr>
+          <w:rFonts w:ascii="Times New Roman" w:hAnsi="Times New Roman"/>
+          <w:sz w:val="24"/>
+          <w:szCs w:val="24"/>
         </w:rPr>
         <w:t>4.</w:t>
       </w:r>
@@ -830,7 +897,6 @@
           <w:rFonts w:ascii="Times New Roman" w:hAnsi="Times New Roman"/>
           <w:sz w:val="24"/>
           <w:szCs w:val="24"/>
-          <w:lang w:val="en-GB"/>
         </w:rPr>
         <w:t>6</w:t>
       </w:r>
@@ -839,10 +905,19 @@
           <w:rFonts w:ascii="Times New Roman" w:hAnsi="Times New Roman"/>
           <w:sz w:val="24"/>
           <w:szCs w:val="24"/>
-          <w:lang w:val="en-GB"/>
-        </w:rPr>
-        <w:t xml:space="preserve"> model auto_arima</w:t>
-      </w:r>
+        </w:rPr>
+        <w:t xml:space="preserve"> model </w:t>
+      </w:r>
+      <w:proofErr w:type="spellStart"/>
+      <w:r>
+        <w:rPr>
+          <w:rFonts w:ascii="Times New Roman" w:hAnsi="Times New Roman"/>
+          <w:sz w:val="24"/>
+          <w:szCs w:val="24"/>
+        </w:rPr>
+        <w:t>auto_arima</w:t>
+      </w:r>
+      <w:proofErr w:type="spellEnd"/>
     </w:p>
     <w:p>
       <w:pPr>
@@ -909,8 +984,18 @@
           <w:sz w:val="24"/>
           <w:szCs w:val="24"/>
         </w:rPr>
-        <w:t>5.3 Opisz poszczególnych kolumn oraz zamieszczenie wczytanego dataframe’a</w:t>
-      </w:r>
+        <w:t xml:space="preserve">5.3 Opisz poszczególnych kolumn oraz zamieszczenie wczytanego </w:t>
+      </w:r>
+      <w:proofErr w:type="spellStart"/>
+      <w:r>
+        <w:rPr>
+          <w:rFonts w:ascii="Times New Roman" w:hAnsi="Times New Roman"/>
+          <w:sz w:val="24"/>
+          <w:szCs w:val="24"/>
+        </w:rPr>
+        <w:t>dataframe’a</w:t>
+      </w:r>
+      <w:proofErr w:type="spellEnd"/>
     </w:p>
     <w:p>
       <w:pPr>
@@ -1026,8 +1111,36 @@
           <w:sz w:val="24"/>
           <w:szCs w:val="24"/>
         </w:rPr>
-        <w:t xml:space="preserve"> Porównanie rezultatu uzyskanego za pomocą sieci, modelu arima o dobranych manualnie parametrach oraz modelu auto_arima</w:t>
-      </w:r>
+        <w:t xml:space="preserve"> Porównanie rezultatu uzyskanego za pomocą sieci, modelu </w:t>
+      </w:r>
+      <w:proofErr w:type="spellStart"/>
+      <w:r>
+        <w:rPr>
+          <w:rFonts w:ascii="Times New Roman" w:hAnsi="Times New Roman"/>
+          <w:sz w:val="24"/>
+          <w:szCs w:val="24"/>
+        </w:rPr>
+        <w:t>arima</w:t>
+      </w:r>
+      <w:proofErr w:type="spellEnd"/>
+      <w:r>
+        <w:rPr>
+          <w:rFonts w:ascii="Times New Roman" w:hAnsi="Times New Roman"/>
+          <w:sz w:val="24"/>
+          <w:szCs w:val="24"/>
+        </w:rPr>
+        <w:t xml:space="preserve"> o dobranych manualnie parametrach oraz modelu </w:t>
+      </w:r>
+      <w:proofErr w:type="spellStart"/>
+      <w:r>
+        <w:rPr>
+          <w:rFonts w:ascii="Times New Roman" w:hAnsi="Times New Roman"/>
+          <w:sz w:val="24"/>
+          <w:szCs w:val="24"/>
+        </w:rPr>
+        <w:t>auto_arima</w:t>
+      </w:r>
+      <w:proofErr w:type="spellEnd"/>
     </w:p>
     <w:p>
       <w:pPr>
@@ -1060,6 +1173,7 @@
           <w:sz w:val="24"/>
           <w:szCs w:val="24"/>
         </w:rPr>
+        <w:lastRenderedPageBreak/>
         <w:t>8.</w:t>
       </w:r>
       <w:r>

</xml_diff>